<commit_message>
criacao do documento aula 1 modulo 3 anatomia patologica
</commit_message>
<xml_diff>
--- a/PSIQUIATRIA/Aula Psiquiatria A2M3.docx
+++ b/PSIQUIATRIA/Aula Psiquiatria A2M3.docx
@@ -28,7 +28,21 @@
     </w:p>
     <w:p>
       <w:r>
-        <w:t>A Rede é composta por serviços e equipamentos variados, tais como: os Centros de Atenção Psicossocial(CAPS); os Serviços Residenciais Terapêuti cos (SRT); os Centros de Convivência e Cultura, as Unidade de Acolhimento (UAs), e os leitos de atenção integral (em Hospitais Gerais, nos CAPS II</w:t>
+        <w:t xml:space="preserve">A Rede é composta por serviços e equipamentos variados, tais como: os Centros de Atenção </w:t>
+      </w:r>
+      <w:r>
+        <w:t>Psicossocial (</w:t>
+      </w:r>
+      <w:r>
+        <w:t>CAPS); os Serviços Residenciais Terapêuticos (SRT); os Centros de Convivência e Cultura, as Unidade de Acolhimento (</w:t>
+      </w:r>
+      <w:proofErr w:type="spellStart"/>
+      <w:r>
+        <w:t>UAs</w:t>
+      </w:r>
+      <w:proofErr w:type="spellEnd"/>
+      <w:r>
+        <w:t>), e os leitos de atenção integral (em Hospitais Gerais, nos CAPS II</w:t>
       </w:r>
     </w:p>
     <w:p>
@@ -228,7 +242,13 @@
         </w:numPr>
       </w:pPr>
       <w:r>
-        <w:t xml:space="preserve">Serviço Hospitalar de Referência (SHR) para Atenção às pessoas com sofrimento ou transtorno mental e com mecessidades decorrentes do uso de crack, álcool e outras drogas. </w:t>
+        <w:t xml:space="preserve">Serviço Hospitalar de Referência (SHR) para Atenção às pessoas com sofrimento ou transtorno mental e com </w:t>
+      </w:r>
+      <w:r>
+        <w:t>necessidades</w:t>
+      </w:r>
+      <w:r>
+        <w:t xml:space="preserve"> decorrentes do uso de crack, álcool e outras drogas. </w:t>
       </w:r>
     </w:p>
     <w:p>
@@ -241,7 +261,13 @@
         <w:pStyle w:val="Ttulo4"/>
       </w:pPr>
       <w:r>
-        <w:t xml:space="preserve">Estratégia de Desintitucionalização </w:t>
+        <w:t>Estratégia de Desin</w:t>
+      </w:r>
+      <w:r>
+        <w:t>s</w:t>
+      </w:r>
+      <w:r>
+        <w:t xml:space="preserve">titucionalização </w:t>
       </w:r>
     </w:p>
     <w:p>
@@ -1217,7 +1243,15 @@
         <w:t>unidade psiquiátrica em hospital geral</w:t>
       </w:r>
       <w:r>
-        <w:t>) têm se adequado, com mais frequência, aos pacientes psicóticos agudos e aos acometidos por transtornos do humor. A internação de pacientes neuróticos graves em UPHGs também é proporcionalmente maior do que em hospitais psiquiátricos.</w:t>
+        <w:t xml:space="preserve">) têm se adequado, com mais frequência, aos pacientes psicóticos agudos e aos acometidos por transtornos do humor. A internação de pacientes neuróticos graves em </w:t>
+      </w:r>
+      <w:proofErr w:type="spellStart"/>
+      <w:r>
+        <w:t>UPHGs</w:t>
+      </w:r>
+      <w:proofErr w:type="spellEnd"/>
+      <w:r>
+        <w:t xml:space="preserve"> também é proporcionalmente maior do que em hospitais psiquiátricos.</w:t>
       </w:r>
     </w:p>
     <w:p>
@@ -1368,10 +1402,18 @@
     </w:p>
     <w:p>
       <w:r>
-        <w:t>Devido a uma excessiva adesão ao modelo médico, o tratamento é centrado em terapêuticas somáticas (farmacoterapia, eletroconvulsoterap</w:t>
-      </w:r>
-      <w:r>
-        <w:t xml:space="preserve">ia). A ênfase em tratamentos </w:t>
+        <w:t xml:space="preserve">Devido a uma excessiva adesão ao modelo médico, o tratamento é centrado em terapêuticas somáticas (farmacoterapia, </w:t>
+      </w:r>
+      <w:proofErr w:type="spellStart"/>
+      <w:r>
+        <w:t>eletroconvulsoterap</w:t>
+      </w:r>
+      <w:r>
+        <w:t>ia</w:t>
+      </w:r>
+      <w:proofErr w:type="spellEnd"/>
+      <w:r>
+        <w:t xml:space="preserve">). A ênfase em tratamentos </w:t>
       </w:r>
       <w:r>
         <w:lastRenderedPageBreak/>
@@ -1392,7 +1434,15 @@
     </w:p>
     <w:p>
       <w:r>
-        <w:t>As internações em hospitais gerais costumam ser breves, resultando em altas precoces, sem adequado acompanhamento dos pacientes em serviços ambulatórias. O que pode implicar em um maior número de reinternações e dificuldade na reabilitação desses pacientes.</w:t>
+        <w:t xml:space="preserve">As internações em hospitais gerais costumam ser breves, resultando em altas precoces, sem adequado acompanhamento dos pacientes em serviços ambulatórias. O que pode implicar em um maior número de </w:t>
+      </w:r>
+      <w:proofErr w:type="spellStart"/>
+      <w:r>
+        <w:t>reinternações</w:t>
+      </w:r>
+      <w:proofErr w:type="spellEnd"/>
+      <w:r>
+        <w:t xml:space="preserve"> e dificuldade na reabilitação desses pacientes.</w:t>
       </w:r>
     </w:p>
     <w:p/>
@@ -1610,8 +1660,13 @@
           <w:numId w:val="13"/>
         </w:numPr>
       </w:pPr>
-      <w:r>
-        <w:t>Heterogressão ou autoagressão (</w:t>
+      <w:proofErr w:type="spellStart"/>
+      <w:r>
+        <w:t>Heterogressão</w:t>
+      </w:r>
+      <w:proofErr w:type="spellEnd"/>
+      <w:r>
+        <w:t xml:space="preserve"> ou autoagressão (</w:t>
       </w:r>
       <w:r>
         <w:rPr>
@@ -1667,7 +1722,15 @@
         </w:numPr>
       </w:pPr>
       <w:r>
-        <w:t xml:space="preserve">Delirium tremens </w:t>
+        <w:t xml:space="preserve">Delirium </w:t>
+      </w:r>
+      <w:proofErr w:type="spellStart"/>
+      <w:r>
+        <w:t>tremens</w:t>
+      </w:r>
+      <w:proofErr w:type="spellEnd"/>
+      <w:r>
+        <w:t xml:space="preserve"> </w:t>
       </w:r>
     </w:p>
     <w:p>
@@ -1726,8 +1789,17 @@
           <w:b/>
           <w:bCs/>
         </w:rPr>
-        <w:t>associado à prometazina</w:t>
-      </w:r>
+        <w:t xml:space="preserve">associado à </w:t>
+      </w:r>
+      <w:proofErr w:type="spellStart"/>
+      <w:r>
+        <w:rPr>
+          <w:b/>
+          <w:bCs/>
+        </w:rPr>
+        <w:t>prometazina</w:t>
+      </w:r>
+      <w:proofErr w:type="spellEnd"/>
       <w:r>
         <w:t xml:space="preserve"> intramuscular até 50 mg. As doses foram decididas pelo médico que prescreveu o tratamento.</w:t>
       </w:r>
@@ -1769,8 +1841,19 @@
             <w:sz w:val="29"/>
             <w:szCs w:val="29"/>
           </w:rPr>
-          <w:t>Tranquilização rápida em emergência psiquiátrica no Brasil: estudo pragmático controlado e randomizado sobre haloperidol intramuscular versus haloperidol intramuscular associado à prometazina</w:t>
+          <w:t xml:space="preserve">Tranquilização rápida em emergência psiquiátrica no Brasil: estudo pragmático controlado e randomizado sobre haloperidol intramuscular versus haloperidol intramuscular associado à </w:t>
         </w:r>
+        <w:proofErr w:type="spellStart"/>
+        <w:r>
+          <w:rPr>
+            <w:rStyle w:val="Hyperlink"/>
+            <w:rFonts w:ascii="Arial" w:hAnsi="Arial" w:cs="Arial"/>
+            <w:sz w:val="29"/>
+            <w:szCs w:val="29"/>
+          </w:rPr>
+          <w:t>prometazina</w:t>
+        </w:r>
+        <w:proofErr w:type="spellEnd"/>
       </w:hyperlink>
     </w:p>
     <w:p/>

</xml_diff>